<commit_message>
lesson revisions from work during lunch
</commit_message>
<xml_diff>
--- a/beach-retreat-2016/lessons/Session1/PRECIOUS TO GOD.docx
+++ b/beach-retreat-2016/lessons/Session1/PRECIOUS TO GOD.docx
@@ -102,7 +102,232 @@
         <w:t>Psalm 8</w:t>
       </w:r>
       <w:r>
-        <w:t>. After reading the psalm, take some time to summarize its sections. The first part speaks of God’s majesty, the second part finds David (the author) wondering how such a great God could care about mere humanity, and the third part lists some of the wonderful things God has done for us.</w:t>
+        <w:t xml:space="preserve">. </w:t>
+      </w:r>
+    </w:p>
+    <w:tbl>
+      <w:tblPr>
+        <w:tblStyle w:val="TableGrid"/>
+        <w:tblW w:w="0" w:type="auto"/>
+        <w:tblBorders>
+          <w:insideV w:val="none" w:sz="0" w:space="0" w:color="auto"/>
+        </w:tblBorders>
+        <w:tblLook w:val="04A0" w:firstRow="1" w:lastRow="0" w:firstColumn="1" w:lastColumn="0" w:noHBand="0" w:noVBand="1"/>
+      </w:tblPr>
+      <w:tblGrid>
+        <w:gridCol w:w="5508"/>
+        <w:gridCol w:w="5508"/>
+      </w:tblGrid>
+      <w:tr>
+        <w:tc>
+          <w:tcPr>
+            <w:tcW w:w="5508" w:type="dxa"/>
+          </w:tcPr>
+          <w:p>
+            <w:r>
+              <w:t>1 Lord, our Lord,</w:t>
+            </w:r>
+          </w:p>
+          <w:p>
+            <w:r>
+              <w:t xml:space="preserve">    </w:t>
+            </w:r>
+            <w:proofErr w:type="gramStart"/>
+            <w:r>
+              <w:t>how</w:t>
+            </w:r>
+            <w:proofErr w:type="gramEnd"/>
+            <w:r>
+              <w:t xml:space="preserve"> majestic is your name in all the earth!</w:t>
+            </w:r>
+          </w:p>
+          <w:p>
+            <w:r>
+              <w:t xml:space="preserve">    You have set your glory</w:t>
+            </w:r>
+          </w:p>
+          <w:p>
+            <w:r>
+              <w:t xml:space="preserve">    </w:t>
+            </w:r>
+            <w:proofErr w:type="gramStart"/>
+            <w:r>
+              <w:t>in</w:t>
+            </w:r>
+            <w:proofErr w:type="gramEnd"/>
+            <w:r>
+              <w:t xml:space="preserve"> the heavens.</w:t>
+            </w:r>
+          </w:p>
+          <w:p>
+            <w:r>
+              <w:t>2 Through the praise of children and infants</w:t>
+            </w:r>
+          </w:p>
+          <w:p>
+            <w:r>
+              <w:t xml:space="preserve">    you have established a stronghold against your enemies,</w:t>
+            </w:r>
+          </w:p>
+          <w:p>
+            <w:r>
+              <w:t xml:space="preserve">    </w:t>
+            </w:r>
+            <w:proofErr w:type="gramStart"/>
+            <w:r>
+              <w:t>to</w:t>
+            </w:r>
+            <w:proofErr w:type="gramEnd"/>
+            <w:r>
+              <w:t xml:space="preserve"> silence the foe and the avenger.</w:t>
+            </w:r>
+          </w:p>
+          <w:p>
+            <w:r>
+              <w:t>3 When I consider your heavens,</w:t>
+            </w:r>
+          </w:p>
+          <w:p>
+            <w:r>
+              <w:t xml:space="preserve">    the work of your fingers,</w:t>
+            </w:r>
+          </w:p>
+          <w:p>
+            <w:r>
+              <w:t xml:space="preserve">    the moon and the stars,</w:t>
+            </w:r>
+          </w:p>
+          <w:p>
+            <w:r>
+              <w:t xml:space="preserve">    which you have set in place,</w:t>
+            </w:r>
+          </w:p>
+          <w:p>
+            <w:r>
+              <w:t>4 what is mankind that you are mindful of them,</w:t>
+            </w:r>
+          </w:p>
+          <w:p>
+            <w:r>
+              <w:t xml:space="preserve">    </w:t>
+            </w:r>
+            <w:proofErr w:type="gramStart"/>
+            <w:r>
+              <w:t>human</w:t>
+            </w:r>
+            <w:proofErr w:type="gramEnd"/>
+            <w:r>
+              <w:t xml:space="preserve"> b</w:t>
+            </w:r>
+            <w:r>
+              <w:t>eings that you care for them?</w:t>
+            </w:r>
+          </w:p>
+          <w:p/>
+        </w:tc>
+        <w:tc>
+          <w:tcPr>
+            <w:tcW w:w="5508" w:type="dxa"/>
+          </w:tcPr>
+          <w:p>
+            <w:r>
+              <w:t>5 You have made them a</w:t>
+            </w:r>
+            <w:r>
+              <w:t xml:space="preserve"> little lower than the angels</w:t>
+            </w:r>
+          </w:p>
+          <w:p>
+            <w:r>
+              <w:t xml:space="preserve">    </w:t>
+            </w:r>
+            <w:proofErr w:type="gramStart"/>
+            <w:r>
+              <w:t>and</w:t>
+            </w:r>
+            <w:proofErr w:type="gramEnd"/>
+            <w:r>
+              <w:t xml:space="preserve"> crowned them with glory and honor.</w:t>
+            </w:r>
+          </w:p>
+          <w:p>
+            <w:r>
+              <w:t>6 You made them rulers over the works of your hands;</w:t>
+            </w:r>
+          </w:p>
+          <w:p>
+            <w:r>
+              <w:t xml:space="preserve">    y</w:t>
+            </w:r>
+            <w:r>
+              <w:t>ou put everything under their</w:t>
+            </w:r>
+            <w:r>
+              <w:t xml:space="preserve"> feet:</w:t>
+            </w:r>
+          </w:p>
+          <w:p>
+            <w:r>
+              <w:t>7 all flocks and herds,</w:t>
+            </w:r>
+          </w:p>
+          <w:p>
+            <w:r>
+              <w:t xml:space="preserve">    and the animals of the wild,</w:t>
+            </w:r>
+          </w:p>
+          <w:p>
+            <w:r>
+              <w:t>8 the birds in the sky,</w:t>
+            </w:r>
+          </w:p>
+          <w:p>
+            <w:r>
+              <w:t xml:space="preserve">    and the fish in the sea,</w:t>
+            </w:r>
+          </w:p>
+          <w:p>
+            <w:r>
+              <w:t xml:space="preserve">    </w:t>
+            </w:r>
+            <w:proofErr w:type="gramStart"/>
+            <w:r>
+              <w:t>all</w:t>
+            </w:r>
+            <w:proofErr w:type="gramEnd"/>
+            <w:r>
+              <w:t xml:space="preserve"> that swim the paths of the seas.</w:t>
+            </w:r>
+          </w:p>
+          <w:p>
+            <w:r>
+              <w:t>9 Lord, our Lord,</w:t>
+            </w:r>
+          </w:p>
+          <w:p>
+            <w:r>
+              <w:t xml:space="preserve">    </w:t>
+            </w:r>
+            <w:proofErr w:type="gramStart"/>
+            <w:r>
+              <w:t>how</w:t>
+            </w:r>
+            <w:proofErr w:type="gramEnd"/>
+            <w:r>
+              <w:t xml:space="preserve"> majestic is your name in all the earth!</w:t>
+            </w:r>
+          </w:p>
+        </w:tc>
+      </w:tr>
+    </w:tbl>
+    <w:p>
+      <w:pPr>
+        <w:spacing w:after="0" w:line="240" w:lineRule="auto"/>
+      </w:pPr>
+    </w:p>
+    <w:p>
+      <w:r>
+        <w:t>After reading the psalm, take some time to summarize its sections. The first part speaks of God’s majesty, the second part finds David (the author) wondering how such a great God could care about mere humanity, and the third part lists some of the wonderful things God has done for us.</w:t>
       </w:r>
     </w:p>
     <w:p>
@@ -144,6 +369,7 @@
         <w:tab/>
       </w:r>
     </w:p>
+    <w:p/>
     <w:p>
       <w:r>
         <w:t xml:space="preserve">Read </w:t>
@@ -157,6 +383,34 @@
       <w:r>
         <w:t xml:space="preserve">. This is a frequently quoted verse because of its message of salvation. </w:t>
       </w:r>
+    </w:p>
+    <w:tbl>
+      <w:tblPr>
+        <w:tblStyle w:val="TableGrid"/>
+        <w:tblW w:w="0" w:type="auto"/>
+        <w:tblLook w:val="04A0" w:firstRow="1" w:lastRow="0" w:firstColumn="1" w:lastColumn="0" w:noHBand="0" w:noVBand="1"/>
+      </w:tblPr>
+      <w:tblGrid>
+        <w:gridCol w:w="11016"/>
+      </w:tblGrid>
+      <w:tr>
+        <w:tc>
+          <w:tcPr>
+            <w:tcW w:w="11016" w:type="dxa"/>
+          </w:tcPr>
+          <w:p>
+            <w:r>
+              <w:t>16 For God so loved the world that he gave his one and only Son, that whoever believes in him shall not perish but have eternal life.</w:t>
+            </w:r>
+          </w:p>
+        </w:tc>
+      </w:tr>
+    </w:tbl>
+    <w:p>
+      <w:pPr>
+        <w:pStyle w:val="ListParagraph"/>
+        <w:ind w:left="1440"/>
+      </w:pPr>
     </w:p>
     <w:p>
       <w:pPr>
@@ -207,16 +461,82 @@
       </w:r>
     </w:p>
     <w:p>
-      <w:r>
-        <w:t xml:space="preserve">Read </w:t>
-      </w:r>
-      <w:r>
+      <w:pPr>
         <w:rPr>
           <w:b/>
         </w:rPr>
-        <w:t>Romans 5:8, and 8:31-32.</w:t>
-      </w:r>
-    </w:p>
+      </w:pPr>
+      <w:r>
+        <w:t xml:space="preserve">Read </w:t>
+      </w:r>
+      <w:r>
+        <w:rPr>
+          <w:b/>
+        </w:rPr>
+        <w:t>Romans 5:8, and 8:31-3</w:t>
+      </w:r>
+      <w:r>
+        <w:rPr>
+          <w:b/>
+        </w:rPr>
+        <w:t>4</w:t>
+      </w:r>
+      <w:r>
+        <w:rPr>
+          <w:b/>
+        </w:rPr>
+        <w:t>.</w:t>
+      </w:r>
+    </w:p>
+    <w:tbl>
+      <w:tblPr>
+        <w:tblStyle w:val="TableGrid"/>
+        <w:tblW w:w="0" w:type="auto"/>
+        <w:tblLook w:val="04A0" w:firstRow="1" w:lastRow="0" w:firstColumn="1" w:lastColumn="0" w:noHBand="0" w:noVBand="1"/>
+      </w:tblPr>
+      <w:tblGrid>
+        <w:gridCol w:w="5508"/>
+        <w:gridCol w:w="5508"/>
+      </w:tblGrid>
+      <w:tr>
+        <w:tc>
+          <w:tcPr>
+            <w:tcW w:w="5508" w:type="dxa"/>
+          </w:tcPr>
+          <w:p>
+            <w:r>
+              <w:t>8 But God demonstrates his own love for us in this: While we were still sinners, Christ died for us.</w:t>
+            </w:r>
+          </w:p>
+        </w:tc>
+        <w:tc>
+          <w:tcPr>
+            <w:tcW w:w="5508" w:type="dxa"/>
+          </w:tcPr>
+          <w:p>
+            <w:r>
+              <w:t xml:space="preserve">31 What, then, shall we say in response to these things? If God is for us, who can be against us? </w:t>
+            </w:r>
+          </w:p>
+          <w:p>
+            <w:r>
+              <w:t>32 He who did not spare his own Son, but gave him up for us all—how will he not also, along with him, graciously give us all things?</w:t>
+            </w:r>
+          </w:p>
+          <w:p>
+            <w:r>
+              <w:t xml:space="preserve">33 Who will bring any charge against those whom God has chosen? It is God who justifies. </w:t>
+            </w:r>
+          </w:p>
+          <w:p>
+            <w:r>
+              <w:t>34 Who then is the one who condemns? No one. Christ Jesus who died—more than that, who was raised to life—is at the right hand of God and is also interceding for us.</w:t>
+            </w:r>
+          </w:p>
+        </w:tc>
+      </w:tr>
+    </w:tbl>
+    <w:p/>
     <w:p>
       <w:pPr>
         <w:pStyle w:val="ListParagraph"/>
@@ -226,10 +546,15 @@
         </w:numPr>
       </w:pPr>
       <w:r>
-        <w:t>What three things in these verses show that God cares for you?</w:t>
-      </w:r>
-    </w:p>
-    <w:p>
+        <w:t>What things in these verses show that God cares for you?</w:t>
+      </w:r>
+    </w:p>
+    <w:p>
+      <w:pPr>
+        <w:rPr>
+          <w:b/>
+        </w:rPr>
+      </w:pPr>
       <w:r>
         <w:t xml:space="preserve">Read </w:t>
       </w:r>
@@ -239,6 +564,91 @@
         </w:rPr>
         <w:t>Romans 8:35-39.</w:t>
       </w:r>
+    </w:p>
+    <w:tbl>
+      <w:tblPr>
+        <w:tblStyle w:val="TableGrid"/>
+        <w:tblW w:w="0" w:type="auto"/>
+        <w:tblLook w:val="04A0" w:firstRow="1" w:lastRow="0" w:firstColumn="1" w:lastColumn="0" w:noHBand="0" w:noVBand="1"/>
+      </w:tblPr>
+      <w:tblGrid>
+        <w:gridCol w:w="5508"/>
+        <w:gridCol w:w="5508"/>
+      </w:tblGrid>
+      <w:tr>
+        <w:tc>
+          <w:tcPr>
+            <w:tcW w:w="5508" w:type="dxa"/>
+          </w:tcPr>
+          <w:p>
+            <w:r>
+              <w:t xml:space="preserve">35 Who shall separate us from the love of Christ? Shall trouble or hardship or persecution or famine or nakedness or danger or sword? </w:t>
+            </w:r>
+          </w:p>
+          <w:p>
+            <w:r>
+              <w:t>36 As it is written:</w:t>
+            </w:r>
+          </w:p>
+          <w:p/>
+          <w:p>
+            <w:r>
+              <w:t>“For your sake we face death all day long;</w:t>
+            </w:r>
+            <w:bookmarkStart w:id="0" w:name="_GoBack"/>
+            <w:bookmarkEnd w:id="0"/>
+          </w:p>
+          <w:p>
+            <w:r>
+              <w:t xml:space="preserve">    </w:t>
+            </w:r>
+            <w:proofErr w:type="gramStart"/>
+            <w:r>
+              <w:t>we</w:t>
+            </w:r>
+            <w:proofErr w:type="gramEnd"/>
+            <w:r>
+              <w:t xml:space="preserve"> are considered</w:t>
+            </w:r>
+            <w:r>
+              <w:t xml:space="preserve"> as sheep to be slaughtered.”</w:t>
+            </w:r>
+          </w:p>
+          <w:p/>
+        </w:tc>
+        <w:tc>
+          <w:tcPr>
+            <w:tcW w:w="5508" w:type="dxa"/>
+          </w:tcPr>
+          <w:p>
+            <w:r>
+              <w:t xml:space="preserve">37 No, in all these things we are more than conquerors through him who loved us. </w:t>
+            </w:r>
+          </w:p>
+          <w:p>
+            <w:r>
+              <w:t>38 For I am convinced that neither death nor lif</w:t>
+            </w:r>
+            <w:r>
+              <w:t>e, neither angels nor demons,</w:t>
+            </w:r>
+            <w:r>
+              <w:t xml:space="preserve"> neither the present nor the future, nor any powers, </w:t>
+            </w:r>
+          </w:p>
+          <w:p>
+            <w:r>
+              <w:t>39 neither height nor depth, nor anything else in all creation, will be able to separate us from the love of God that is in Christ Jesus our Lord.</w:t>
+            </w:r>
+          </w:p>
+        </w:tc>
+      </w:tr>
+    </w:tbl>
+    <w:p>
+      <w:pPr>
+        <w:pStyle w:val="ListParagraph"/>
+        <w:ind w:left="1440"/>
+      </w:pPr>
     </w:p>
     <w:p>
       <w:pPr>
@@ -285,7 +695,10 @@
         </w:numPr>
       </w:pPr>
       <w:r>
-        <w:t>Does this change how you feel about your life and how you live it?</w:t>
+        <w:t>If you woke up every morning and said to yourself, “God loves me, nothing will change that”, would that</w:t>
+      </w:r>
+      <w:r>
+        <w:t xml:space="preserve"> change how you feel about your life and how you live it?</w:t>
       </w:r>
     </w:p>
     <w:p>
@@ -298,7 +711,6 @@
         <w:rPr>
           <w:b/>
         </w:rPr>
-        <w:lastRenderedPageBreak/>
         <w:t>WRAP-UP</w:t>
       </w:r>
     </w:p>
@@ -318,143 +730,6 @@
       <w:r>
         <w:t xml:space="preserve"> unconditional, never-ending and always the same!</w:t>
       </w:r>
-    </w:p>
-    <w:p>
-      <w:pPr>
-        <w:rPr>
-          <w:b/>
-        </w:rPr>
-      </w:pPr>
-      <w:r>
-        <w:rPr>
-          <w:b/>
-        </w:rPr>
-        <w:t>SMALL GROUP DISCUSSION</w:t>
-      </w:r>
-    </w:p>
-    <w:p>
-      <w:pPr>
-        <w:rPr>
-          <w:b/>
-          <w:i/>
-        </w:rPr>
-      </w:pPr>
-      <w:r>
-        <w:rPr>
-          <w:b/>
-          <w:i/>
-        </w:rPr>
-        <w:t>Both Groups:</w:t>
-      </w:r>
-    </w:p>
-    <w:p>
-      <w:r>
-        <w:t>Discuss the “How valuable am I?” sheet. How did they rank themselves? This will be a good indicator of their self-esteem. Be careful not to ask for specific rankings, as they may not want to share their personal feelings about themselves. Instead, ask them how teenagers in general would rank themselves.</w:t>
-      </w:r>
-      <w:r>
-        <w:t xml:space="preserve"> How did they rate themselves differently than how they rated how much God values them? Should they be the same? Why or why not?</w:t>
-      </w:r>
-      <w:r>
-        <w:t xml:space="preserve"> Point out that each of them has value placed on them by God, and each of them is an instrument to be used by God. Without this purpose, some people feel useless and hopeless. </w:t>
-      </w:r>
-    </w:p>
-    <w:p>
-      <w:pPr>
-        <w:rPr>
-          <w:b/>
-          <w:i/>
-        </w:rPr>
-      </w:pPr>
-      <w:r>
-        <w:rPr>
-          <w:b/>
-          <w:i/>
-        </w:rPr>
-        <w:t>Senior Group:</w:t>
-      </w:r>
-    </w:p>
-    <w:p>
-      <w:r>
-        <w:t xml:space="preserve">Low self-esteem robs people of the value they have in God. In order to love others and love God, they must love themselves too! Have a discussion with the group about self-esteem. What shapes their self-esteem? </w:t>
-      </w:r>
-      <w:r>
-        <w:t>What influence does society have on them (advertisement, songs, social media, etc.)?</w:t>
-      </w:r>
-    </w:p>
-    <w:p>
-      <w:r>
-        <w:t xml:space="preserve">Read </w:t>
-      </w:r>
-      <w:r>
-        <w:rPr>
-          <w:b/>
-        </w:rPr>
-        <w:t>Matthew 22:37-39.</w:t>
-      </w:r>
-      <w:r>
-        <w:t xml:space="preserve"> What does this say about loving ourselves as God loves us?</w:t>
-      </w:r>
-    </w:p>
-    <w:p>
-      <w:r>
-        <w:t xml:space="preserve">Why should they value themselves and others? The answer is simple – because God does! Showing God’s love to others means accepting others for who they are and valuing each of them, just as God does. Let them know that you value each of them! Now how do they value each other? Their friends? Their sometimes irritating parents? Their annoying siblings? Close by praying for the members of your group, thanking God for demonstrating how much He values them – and ask for His strength to help them value others as He </w:t>
-      </w:r>
-      <w:r>
-        <w:t>values them.</w:t>
-      </w:r>
-    </w:p>
-    <w:p>
-      <w:pPr>
-        <w:rPr>
-          <w:b/>
-          <w:i/>
-        </w:rPr>
-      </w:pPr>
-      <w:r>
-        <w:rPr>
-          <w:b/>
-          <w:i/>
-        </w:rPr>
-        <w:t>Junior Group:</w:t>
-      </w:r>
-    </w:p>
-    <w:p>
-      <w:r>
-        <w:t>How does the media and society shape what people value? Spend some time talking about how TV, movies and music have affected what others think of each other. For example, what do movies say about sexual respect and genuine love? Who does society hold in high esteem, and is that person worthy of ultimate respect and admiration? How do these influences compare to their individual admirations and high regard for others? What about Christians at large?</w:t>
-      </w:r>
-    </w:p>
-    <w:p>
-      <w:r>
-        <w:t xml:space="preserve">Read </w:t>
-      </w:r>
-      <w:r>
-        <w:rPr>
-          <w:b/>
-        </w:rPr>
-        <w:t>Matthew 22:37-39.</w:t>
-      </w:r>
-      <w:r>
-        <w:t xml:space="preserve"> What does this say about loving ourselves as God loves us?</w:t>
-      </w:r>
-    </w:p>
-    <w:p>
-      <w:r>
-        <w:t>Take a moment to acknowledge your appreciation and love for each of them. Point out that each one of them is extremely valuable to the group, and that you appreciate the different characteristics that they bring to the group. The uniqueness of each one brings variety to the group. Without variety, a group would be dull! What could they each do this week for someone that they appreciate (a friend, family member, teacher, pastor, etc.)? Encourage them to follow through with it – it may be a simple e-mail, note or phone call. Close in prayer for your group and</w:t>
-      </w:r>
-      <w:r>
-        <w:t xml:space="preserve"> for</w:t>
-      </w:r>
-      <w:r>
-        <w:t xml:space="preserve"> the value that God has for each</w:t>
-      </w:r>
-      <w:r>
-        <w:t xml:space="preserve"> of them, and ask Him to help us value each other as He does.</w:t>
-      </w:r>
-      <w:r>
-        <w:t xml:space="preserve"> </w:t>
-      </w:r>
-      <w:bookmarkStart w:id="0" w:name="_GoBack"/>
-      <w:bookmarkEnd w:id="0"/>
     </w:p>
     <w:sectPr>
       <w:pgSz w:w="12240" w:h="15840"/>
@@ -1947,6 +2222,25 @@
       <w:contextualSpacing/>
     </w:pPr>
   </w:style>
+  <w:style w:type="table" w:styleId="TableGrid">
+    <w:name w:val="Table Grid"/>
+    <w:basedOn w:val="TableNormal"/>
+    <w:uiPriority w:val="59"/>
+    <w:rsid w:val="001134EE"/>
+    <w:pPr>
+      <w:spacing w:after="0" w:line="240" w:lineRule="auto"/>
+    </w:pPr>
+    <w:tblPr>
+      <w:tblBorders>
+        <w:top w:val="single" w:sz="4" w:space="0" w:color="auto"/>
+        <w:left w:val="single" w:sz="4" w:space="0" w:color="auto"/>
+        <w:bottom w:val="single" w:sz="4" w:space="0" w:color="auto"/>
+        <w:right w:val="single" w:sz="4" w:space="0" w:color="auto"/>
+        <w:insideH w:val="single" w:sz="4" w:space="0" w:color="auto"/>
+        <w:insideV w:val="single" w:sz="4" w:space="0" w:color="auto"/>
+      </w:tblBorders>
+    </w:tblPr>
+  </w:style>
 </w:styles>
 </file>
 

</xml_diff>